<commit_message>
Final version of report and usuer manual (to be checked by everybody and completed by Adeeb ?)
</commit_message>
<xml_diff>
--- a/Docs/UserManual - Final.docx
+++ b/Docs/UserManual - Final.docx
@@ -6,8 +6,6 @@
       <w:pPr>
         <w:pStyle w:val="Title"/>
       </w:pPr>
-      <w:bookmarkStart w:id="0" w:name="_GoBack"/>
-      <w:bookmarkEnd w:id="0"/>
       <w:r>
         <w:t>User Manual</w:t>
       </w:r>
@@ -1964,7 +1962,7 @@
           <w:lang w:eastAsia="en-GB"/>
         </w:rPr>
       </w:pPr>
-      <w:bookmarkStart w:id="1" w:name="_Ref356913313"/>
+      <w:bookmarkStart w:id="0" w:name="_Ref356913313"/>
       <w:r>
         <w:t xml:space="preserve">Figure </w:t>
       </w:r>
@@ -1986,7 +1984,7 @@
       <w:r>
         <w:fldChar w:fldCharType="end"/>
       </w:r>
-      <w:bookmarkEnd w:id="1"/>
+      <w:bookmarkEnd w:id="0"/>
       <w:r>
         <w:t xml:space="preserve"> - The microcontroller variant and compiler version.</w:t>
       </w:r>
@@ -2066,7 +2064,7 @@
         <w:pStyle w:val="Caption"/>
         <w:jc w:val="center"/>
       </w:pPr>
-      <w:bookmarkStart w:id="2" w:name="_Ref356913371"/>
+      <w:bookmarkStart w:id="1" w:name="_Ref356913371"/>
       <w:r>
         <w:t xml:space="preserve">Figure </w:t>
       </w:r>
@@ -2088,125 +2086,148 @@
       <w:r>
         <w:fldChar w:fldCharType="end"/>
       </w:r>
+      <w:bookmarkEnd w:id="1"/>
+      <w:r>
+        <w:t xml:space="preserve"> - Grace, repository and MSP430ware settings.</w:t>
+      </w:r>
+    </w:p>
+    <w:p>
+      <w:pPr>
+        <w:spacing w:after="0" w:line="240" w:lineRule="auto"/>
+        <w:rPr>
+          <w:rFonts w:eastAsia="Times New Roman" w:cs="Times New Roman"/>
+          <w:lang w:eastAsia="en-GB"/>
+        </w:rPr>
+      </w:pPr>
+    </w:p>
+    <w:p>
+      <w:pPr>
+        <w:pStyle w:val="Heading1"/>
+        <w:rPr>
+          <w:rFonts w:eastAsia="Times New Roman"/>
+          <w:lang w:eastAsia="en-GB"/>
+        </w:rPr>
+      </w:pPr>
+      <w:r>
+        <w:rPr>
+          <w:rFonts w:eastAsia="Times New Roman"/>
+          <w:lang w:eastAsia="en-GB"/>
+        </w:rPr>
+        <w:t>Software user manual</w:t>
+      </w:r>
+    </w:p>
+    <w:p>
+      <w:pPr>
+        <w:rPr>
+          <w:szCs w:val="24"/>
+          <w:lang w:eastAsia="en-GB"/>
+        </w:rPr>
+      </w:pPr>
+      <w:r>
+        <w:rPr>
+          <w:lang w:eastAsia="en-GB"/>
+        </w:rPr>
+        <w:br/>
+      </w:r>
+      <w:r>
+        <w:rPr>
+          <w:szCs w:val="24"/>
+          <w:lang w:eastAsia="en-GB"/>
+        </w:rPr>
+        <w:t xml:space="preserve">At this point, the car should have the wireless serial connected and the lights on its roof flashing, indicating that the microcontroller </w:t>
+      </w:r>
+      <w:r>
+        <w:rPr>
+          <w:szCs w:val="24"/>
+          <w:lang w:eastAsia="en-GB"/>
+        </w:rPr>
+        <w:t xml:space="preserve">is </w:t>
+      </w:r>
+      <w:r>
+        <w:rPr>
+          <w:szCs w:val="24"/>
+          <w:lang w:eastAsia="en-GB"/>
+        </w:rPr>
+        <w:t>running</w:t>
+      </w:r>
+      <w:r>
+        <w:rPr>
+          <w:szCs w:val="24"/>
+          <w:lang w:eastAsia="en-GB"/>
+        </w:rPr>
+        <w:t>. The next step is to connect one’s computer to the car through serial. I</w:t>
+      </w:r>
+      <w:r>
+        <w:rPr>
+          <w:szCs w:val="24"/>
+          <w:lang w:eastAsia="en-GB"/>
+        </w:rPr>
+        <w:t>n order to do so, the USB Do</w:t>
+      </w:r>
+      <w:r>
+        <w:rPr>
+          <w:szCs w:val="24"/>
+          <w:lang w:eastAsia="en-GB"/>
+        </w:rPr>
+        <w:t xml:space="preserve">ngle has to be plugged </w:t>
+      </w:r>
+      <w:r>
+        <w:rPr>
+          <w:szCs w:val="24"/>
+          <w:lang w:eastAsia="en-GB"/>
+        </w:rPr>
+        <w:t>in and a channel has to be opened between the</w:t>
+      </w:r>
+      <w:r>
+        <w:rPr>
+          <w:szCs w:val="24"/>
+          <w:lang w:eastAsia="en-GB"/>
+        </w:rPr>
+        <w:t xml:space="preserve"> computer and the MSP430 using serial communication software like PuTTY</w:t>
+      </w:r>
+      <w:r>
+        <w:rPr>
+          <w:szCs w:val="24"/>
+          <w:lang w:eastAsia="en-GB"/>
+        </w:rPr>
+        <w:t xml:space="preserve">. The BAUD rate to be used is 9600 without parity and the COM port to use is usually COM9. If it is not the right COM port, </w:t>
+      </w:r>
+      <w:r>
+        <w:rPr>
+          <w:szCs w:val="24"/>
+          <w:lang w:eastAsia="en-GB"/>
+        </w:rPr>
+        <w:t xml:space="preserve">the port can be checked </w:t>
+      </w:r>
+      <w:r>
+        <w:rPr>
+          <w:szCs w:val="24"/>
+          <w:lang w:eastAsia="en-GB"/>
+        </w:rPr>
+        <w:t>in Device Manager (Windows) the port number.</w:t>
+      </w:r>
+      <w:r>
+        <w:rPr>
+          <w:szCs w:val="24"/>
+          <w:lang w:eastAsia="en-GB"/>
+        </w:rPr>
+        <w:t xml:space="preserve"> As the serial </w:t>
+      </w:r>
+      <w:bookmarkStart w:id="2" w:name="_GoBack"/>
+      <w:r>
+        <w:rPr>
+          <w:szCs w:val="24"/>
+          <w:lang w:eastAsia="en-GB"/>
+        </w:rPr>
+        <w:t xml:space="preserve">takes a bit of time </w:t>
+      </w:r>
       <w:bookmarkEnd w:id="2"/>
       <w:r>
-        <w:t xml:space="preserve"> - Grace, repository and MSP430ware settings.</w:t>
-      </w:r>
-    </w:p>
-    <w:p>
-      <w:pPr>
-        <w:spacing w:after="0" w:line="240" w:lineRule="auto"/>
-        <w:rPr>
-          <w:rFonts w:eastAsia="Times New Roman" w:cs="Times New Roman"/>
-          <w:lang w:eastAsia="en-GB"/>
-        </w:rPr>
-      </w:pPr>
-    </w:p>
-    <w:p>
-      <w:pPr>
-        <w:pStyle w:val="Heading1"/>
-        <w:rPr>
-          <w:rFonts w:eastAsia="Times New Roman"/>
-          <w:lang w:eastAsia="en-GB"/>
-        </w:rPr>
-      </w:pPr>
-      <w:r>
-        <w:rPr>
-          <w:rFonts w:eastAsia="Times New Roman"/>
-          <w:lang w:eastAsia="en-GB"/>
-        </w:rPr>
-        <w:t>Software user manual</w:t>
-      </w:r>
-    </w:p>
-    <w:p>
-      <w:pPr>
-        <w:rPr>
-          <w:szCs w:val="24"/>
-          <w:lang w:eastAsia="en-GB"/>
-        </w:rPr>
-      </w:pPr>
-      <w:r>
-        <w:rPr>
-          <w:lang w:eastAsia="en-GB"/>
-        </w:rPr>
-        <w:br/>
-      </w:r>
-      <w:r>
-        <w:rPr>
-          <w:szCs w:val="24"/>
-          <w:lang w:eastAsia="en-GB"/>
-        </w:rPr>
-        <w:t xml:space="preserve">At this point, the car should have the wireless serial connected and the lights on its roof flashing, indicating that the microcontroller </w:t>
-      </w:r>
-      <w:r>
-        <w:rPr>
-          <w:szCs w:val="24"/>
-          <w:lang w:eastAsia="en-GB"/>
-        </w:rPr>
-        <w:t xml:space="preserve">is </w:t>
-      </w:r>
-      <w:r>
-        <w:rPr>
-          <w:szCs w:val="24"/>
-          <w:lang w:eastAsia="en-GB"/>
-        </w:rPr>
-        <w:t>running</w:t>
-      </w:r>
-      <w:r>
-        <w:rPr>
-          <w:szCs w:val="24"/>
-          <w:lang w:eastAsia="en-GB"/>
-        </w:rPr>
-        <w:t>. The next step is to connect one’s computer to the car through serial. I</w:t>
-      </w:r>
-      <w:r>
-        <w:rPr>
-          <w:szCs w:val="24"/>
-          <w:lang w:eastAsia="en-GB"/>
-        </w:rPr>
-        <w:t>n order to do so, the USB Do</w:t>
-      </w:r>
-      <w:r>
-        <w:rPr>
-          <w:szCs w:val="24"/>
-          <w:lang w:eastAsia="en-GB"/>
-        </w:rPr>
-        <w:t xml:space="preserve">ngle has to be plugged </w:t>
-      </w:r>
-      <w:r>
-        <w:rPr>
-          <w:szCs w:val="24"/>
-          <w:lang w:eastAsia="en-GB"/>
-        </w:rPr>
-        <w:t>in and a channel has to be opened between the</w:t>
-      </w:r>
-      <w:r>
-        <w:rPr>
-          <w:szCs w:val="24"/>
-          <w:lang w:eastAsia="en-GB"/>
-        </w:rPr>
-        <w:t xml:space="preserve"> computer and the MSP430 using serial communication software like PuTTY</w:t>
-      </w:r>
-      <w:r>
-        <w:rPr>
-          <w:szCs w:val="24"/>
-          <w:lang w:eastAsia="en-GB"/>
-        </w:rPr>
-        <w:t xml:space="preserve">. The BAUD rate to be used is 9600 without parity and the COM port to use is usually COM9. If it is not the right COM port, </w:t>
-      </w:r>
-      <w:r>
-        <w:rPr>
-          <w:szCs w:val="24"/>
-          <w:lang w:eastAsia="en-GB"/>
-        </w:rPr>
-        <w:t xml:space="preserve">the port can be checked </w:t>
-      </w:r>
-      <w:r>
-        <w:rPr>
-          <w:szCs w:val="24"/>
-          <w:lang w:eastAsia="en-GB"/>
-        </w:rPr>
-        <w:t>in Device Manager (Windows) the port number.</w:t>
+        <w:rPr>
+          <w:szCs w:val="24"/>
+          <w:lang w:eastAsia="en-GB"/>
+        </w:rPr>
+        <w:t>to successfully establish, this is indicated by both LEDs flashing simultaneously. As soon as the LEDs flash in alternatively, the serial will be ready.</w:t>
       </w:r>
     </w:p>
     <w:p>
@@ -2348,7 +2369,15 @@
           <w:szCs w:val="24"/>
           <w:lang w:eastAsia="en-GB"/>
         </w:rPr>
-        <w:t>before turning is entered (and then press ‘enter’) followed by the angle (in degrees) that the car should turn through at the turning point.</w:t>
+        <w:t xml:space="preserve">before turning is entered (and then press ‘enter’) followed by the angle (in </w:t>
+      </w:r>
+      <w:r>
+        <w:rPr>
+          <w:szCs w:val="24"/>
+          <w:lang w:eastAsia="en-GB"/>
+        </w:rPr>
+        <w:lastRenderedPageBreak/>
+        <w:t>degrees) that the car should turn through at the turning point.</w:t>
       </w:r>
       <w:r>
         <w:rPr>
@@ -2370,7 +2399,6 @@
           <w:szCs w:val="24"/>
           <w:lang w:eastAsia="en-GB"/>
         </w:rPr>
-        <w:lastRenderedPageBreak/>
         <w:t xml:space="preserve">The car will stop by </w:t>
       </w:r>
       <w:proofErr w:type="gramStart"/>
@@ -2726,7 +2754,7 @@
                       <w:rPr>
                         <w:noProof/>
                       </w:rPr>
-                      <w:t>1</w:t>
+                      <w:t>5</w:t>
                     </w:r>
                     <w:r>
                       <w:rPr>
@@ -4617,7 +4645,7 @@
 </file>
 
 <file path=customXml/itemProps1.xml><?xml version="1.0" encoding="utf-8"?>
-<ds:datastoreItem xmlns:ds="http://schemas.openxmlformats.org/officeDocument/2006/customXml" ds:itemID="{96285D4D-1D46-4C3F-9E2E-44239D31B2F6}">
+<ds:datastoreItem xmlns:ds="http://schemas.openxmlformats.org/officeDocument/2006/customXml" ds:itemID="{E9A3D601-FC1F-4C98-9DC8-729676ED81FD}">
   <ds:schemaRefs>
     <ds:schemaRef ds:uri="http://schemas.openxmlformats.org/officeDocument/2006/bibliography"/>
   </ds:schemaRefs>

</xml_diff>

<commit_message>
Minors corrections in both the report and the user manual (appearance, little mistakes) Added a part to describe the action of the main within the positionControl TO BE CHECKED BY OTHER PEOPLE
</commit_message>
<xml_diff>
--- a/Docs/UserManual - Final.docx
+++ b/Docs/UserManual - Final.docx
@@ -4,7 +4,7 @@
   <w:body>
     <w:p>
       <w:pPr>
-        <w:pStyle w:val="Title"/>
+        <w:pStyle w:val="Titre"/>
       </w:pPr>
       <w:r>
         <w:t>User Manual</w:t>
@@ -12,7 +12,7 @@
     </w:p>
     <w:p>
       <w:pPr>
-        <w:pStyle w:val="Heading1"/>
+        <w:pStyle w:val="Titre1"/>
       </w:pPr>
       <w:r>
         <w:t>Provided Elements</w:t>
@@ -28,7 +28,7 @@
     </w:p>
     <w:p>
       <w:pPr>
-        <w:pStyle w:val="ListParagraph"/>
+        <w:pStyle w:val="Paragraphedeliste"/>
         <w:numPr>
           <w:ilvl w:val="0"/>
           <w:numId w:val="2"/>
@@ -43,13 +43,13 @@
     </w:p>
     <w:p>
       <w:pPr>
-        <w:pStyle w:val="ListParagraph"/>
+        <w:pStyle w:val="Paragraphedeliste"/>
         <w:jc w:val="center"/>
       </w:pPr>
       <w:r>
         <w:rPr>
           <w:noProof/>
-          <w:lang w:eastAsia="en-GB"/>
+          <w:lang w:val="fr-FR" w:eastAsia="fr-FR"/>
         </w:rPr>
         <w:drawing>
           <wp:inline distT="0" distB="0" distL="0" distR="0">
@@ -90,7 +90,7 @@
     </w:p>
     <w:p>
       <w:pPr>
-        <w:pStyle w:val="ListParagraph"/>
+        <w:pStyle w:val="Paragraphedeliste"/>
         <w:numPr>
           <w:ilvl w:val="0"/>
           <w:numId w:val="2"/>
@@ -102,13 +102,13 @@
     </w:p>
     <w:p>
       <w:pPr>
-        <w:pStyle w:val="ListParagraph"/>
+        <w:pStyle w:val="Paragraphedeliste"/>
         <w:jc w:val="center"/>
       </w:pPr>
       <w:r>
         <w:rPr>
           <w:noProof/>
-          <w:lang w:eastAsia="en-GB"/>
+          <w:lang w:val="fr-FR" w:eastAsia="fr-FR"/>
         </w:rPr>
         <w:drawing>
           <wp:inline distT="0" distB="0" distL="0" distR="0">
@@ -149,7 +149,7 @@
     </w:p>
     <w:p>
       <w:pPr>
-        <w:pStyle w:val="ListParagraph"/>
+        <w:pStyle w:val="Paragraphedeliste"/>
         <w:numPr>
           <w:ilvl w:val="0"/>
           <w:numId w:val="2"/>
@@ -161,13 +161,13 @@
     </w:p>
     <w:p>
       <w:pPr>
-        <w:pStyle w:val="ListParagraph"/>
+        <w:pStyle w:val="Paragraphedeliste"/>
         <w:jc w:val="center"/>
       </w:pPr>
       <w:r>
         <w:rPr>
           <w:noProof/>
-          <w:lang w:eastAsia="en-GB"/>
+          <w:lang w:val="fr-FR" w:eastAsia="fr-FR"/>
         </w:rPr>
         <w:drawing>
           <wp:inline distT="0" distB="0" distL="0" distR="0">
@@ -208,7 +208,7 @@
     </w:p>
     <w:p>
       <w:pPr>
-        <w:pStyle w:val="ListParagraph"/>
+        <w:pStyle w:val="Paragraphedeliste"/>
         <w:numPr>
           <w:ilvl w:val="0"/>
           <w:numId w:val="2"/>
@@ -220,13 +220,13 @@
     </w:p>
     <w:p>
       <w:pPr>
-        <w:pStyle w:val="ListParagraph"/>
+        <w:pStyle w:val="Paragraphedeliste"/>
         <w:jc w:val="center"/>
       </w:pPr>
       <w:r>
         <w:rPr>
           <w:noProof/>
-          <w:lang w:eastAsia="en-GB"/>
+          <w:lang w:val="fr-FR" w:eastAsia="fr-FR"/>
         </w:rPr>
         <w:drawing>
           <wp:inline distT="0" distB="0" distL="0" distR="0">
@@ -267,12 +267,12 @@
     </w:p>
     <w:p>
       <w:pPr>
-        <w:pStyle w:val="Heading1"/>
+        <w:pStyle w:val="Titre1"/>
       </w:pPr>
       <w:r>
         <w:rPr>
           <w:noProof/>
-          <w:lang w:eastAsia="en-GB"/>
+          <w:lang w:val="fr-FR" w:eastAsia="fr-FR"/>
         </w:rPr>
         <w:lastRenderedPageBreak/>
         <w:drawing>
@@ -325,7 +325,7 @@
     </w:p>
     <w:p>
       <w:pPr>
-        <w:pStyle w:val="Heading2"/>
+        <w:pStyle w:val="Titre2"/>
       </w:pPr>
       <w:r>
         <w:t>Battery</w:t>
@@ -406,7 +406,7 @@
     </w:p>
     <w:p>
       <w:pPr>
-        <w:pStyle w:val="Heading2"/>
+        <w:pStyle w:val="Titre2"/>
       </w:pPr>
       <w:r>
         <w:t>Connections</w:t>
@@ -414,7 +414,7 @@
       <w:r>
         <w:rPr>
           <w:noProof/>
-          <w:lang w:eastAsia="en-GB"/>
+          <w:lang w:val="fr-FR" w:eastAsia="fr-FR"/>
         </w:rPr>
         <w:drawing>
           <wp:anchor distT="0" distB="0" distL="114300" distR="114300" simplePos="0" relativeHeight="251676672" behindDoc="0" locked="1" layoutInCell="1" allowOverlap="1">
@@ -495,7 +495,7 @@
     </w:p>
     <w:p>
       <w:pPr>
-        <w:pStyle w:val="ListParagraph"/>
+        <w:pStyle w:val="Paragraphedeliste"/>
         <w:numPr>
           <w:ilvl w:val="0"/>
           <w:numId w:val="4"/>
@@ -504,20 +504,12 @@
         <w:ind w:left="1423" w:hanging="357"/>
       </w:pPr>
       <w:r>
-        <w:t xml:space="preserve">UART </w:t>
-      </w:r>
-      <w:proofErr w:type="spellStart"/>
-      <w:r>
-        <w:t>Tx</w:t>
-      </w:r>
-      <w:proofErr w:type="spellEnd"/>
-      <w:r>
-        <w:t xml:space="preserve"> : Blue</w:t>
-      </w:r>
-    </w:p>
-    <w:p>
-      <w:pPr>
-        <w:pStyle w:val="ListParagraph"/>
+        <w:t>UART Tx : Blue</w:t>
+      </w:r>
+    </w:p>
+    <w:p>
+      <w:pPr>
+        <w:pStyle w:val="Paragraphedeliste"/>
         <w:numPr>
           <w:ilvl w:val="0"/>
           <w:numId w:val="4"/>
@@ -531,7 +523,7 @@
     </w:p>
     <w:p>
       <w:pPr>
-        <w:pStyle w:val="ListParagraph"/>
+        <w:pStyle w:val="Paragraphedeliste"/>
         <w:numPr>
           <w:ilvl w:val="0"/>
           <w:numId w:val="4"/>
@@ -545,7 +537,7 @@
     </w:p>
     <w:p>
       <w:pPr>
-        <w:pStyle w:val="ListParagraph"/>
+        <w:pStyle w:val="Paragraphedeliste"/>
         <w:numPr>
           <w:ilvl w:val="0"/>
           <w:numId w:val="4"/>
@@ -559,7 +551,7 @@
     </w:p>
     <w:p>
       <w:pPr>
-        <w:pStyle w:val="ListParagraph"/>
+        <w:pStyle w:val="Paragraphedeliste"/>
         <w:numPr>
           <w:ilvl w:val="0"/>
           <w:numId w:val="4"/>
@@ -573,7 +565,7 @@
     </w:p>
     <w:p>
       <w:pPr>
-        <w:pStyle w:val="ListParagraph"/>
+        <w:pStyle w:val="Paragraphedeliste"/>
         <w:numPr>
           <w:ilvl w:val="0"/>
           <w:numId w:val="4"/>
@@ -615,12 +607,12 @@
     </w:p>
     <w:p>
       <w:pPr>
-        <w:pStyle w:val="Heading1"/>
+        <w:pStyle w:val="Titre1"/>
       </w:pPr>
       <w:r>
         <w:rPr>
           <w:noProof/>
-          <w:lang w:eastAsia="en-GB"/>
+          <w:lang w:val="fr-FR" w:eastAsia="fr-FR"/>
         </w:rPr>
         <w:drawing>
           <wp:anchor distT="0" distB="0" distL="114300" distR="114300" simplePos="0" relativeHeight="251677696" behindDoc="0" locked="1" layoutInCell="1" allowOverlap="1">
@@ -793,7 +785,7 @@
     </w:p>
     <w:p>
       <w:pPr>
-        <w:pStyle w:val="Heading1"/>
+        <w:pStyle w:val="Titre1"/>
       </w:pPr>
       <w:r>
         <w:lastRenderedPageBreak/>
@@ -802,7 +794,7 @@
       <w:r>
         <w:rPr>
           <w:noProof/>
-          <w:lang w:eastAsia="en-GB"/>
+          <w:lang w:val="fr-FR" w:eastAsia="fr-FR"/>
         </w:rPr>
         <w:drawing>
           <wp:anchor distT="0" distB="0" distL="114300" distR="114300" simplePos="0" relativeHeight="251681792" behindDoc="0" locked="1" layoutInCell="1" allowOverlap="1">
@@ -936,10 +928,19 @@
         <w:t xml:space="preserve"> the serial link </w:t>
       </w:r>
       <w:r>
+        <w:rPr>
+          <w:b/>
+        </w:rPr>
         <w:t xml:space="preserve">once </w:t>
       </w:r>
       <w:r>
-        <w:t>the switch is pressed.</w:t>
+        <w:rPr>
+          <w:b/>
+        </w:rPr>
+        <w:t>the switch is pressed</w:t>
+      </w:r>
+      <w:r>
+        <w:t>.</w:t>
       </w:r>
       <w:r>
         <w:t xml:space="preserve"> Then the </w:t>
@@ -1008,7 +1009,7 @@
       <w:r>
         <w:rPr>
           <w:noProof/>
-          <w:lang w:eastAsia="en-GB"/>
+          <w:lang w:val="fr-FR" w:eastAsia="fr-FR"/>
         </w:rPr>
         <w:drawing>
           <wp:inline distT="0" distB="0" distL="0" distR="0">
@@ -1058,7 +1059,7 @@
     </w:p>
     <w:p>
       <w:pPr>
-        <w:pStyle w:val="Heading2"/>
+        <w:pStyle w:val="Titre2"/>
         <w:rPr>
           <w:rFonts w:eastAsia="Times New Roman"/>
           <w:lang w:eastAsia="en-GB"/>
@@ -1067,7 +1068,7 @@
     </w:p>
     <w:p>
       <w:pPr>
-        <w:pStyle w:val="Heading1"/>
+        <w:pStyle w:val="Titre1"/>
         <w:rPr>
           <w:rFonts w:eastAsia="Times New Roman"/>
           <w:lang w:eastAsia="en-GB"/>
@@ -1084,7 +1085,6 @@
     <w:p>
       <w:pPr>
         <w:spacing w:after="0" w:line="240" w:lineRule="auto"/>
-        <w:jc w:val="left"/>
         <w:rPr>
           <w:rFonts w:eastAsia="Times New Roman" w:cs="Times New Roman"/>
           <w:lang w:eastAsia="en-GB"/>
@@ -1183,7 +1183,6 @@
     <w:p>
       <w:pPr>
         <w:spacing w:after="0" w:line="240" w:lineRule="auto"/>
-        <w:jc w:val="left"/>
         <w:rPr>
           <w:rFonts w:eastAsia="Times New Roman" w:cs="Times New Roman"/>
           <w:lang w:eastAsia="en-GB"/>
@@ -1282,7 +1281,6 @@
     <w:p>
       <w:pPr>
         <w:spacing w:after="0" w:line="240" w:lineRule="auto"/>
-        <w:jc w:val="left"/>
         <w:rPr>
           <w:rFonts w:eastAsia="Times New Roman" w:cs="Times New Roman"/>
           <w:lang w:eastAsia="en-GB"/>
@@ -1311,7 +1309,6 @@
           <w:numId w:val="5"/>
         </w:numPr>
         <w:spacing w:after="0" w:line="240" w:lineRule="auto"/>
-        <w:jc w:val="left"/>
         <w:textAlignment w:val="baseline"/>
         <w:rPr>
           <w:rFonts w:eastAsia="Times New Roman" w:cs="Arial"/>
@@ -1335,7 +1332,6 @@
           <w:numId w:val="5"/>
         </w:numPr>
         <w:spacing w:after="0" w:line="240" w:lineRule="auto"/>
-        <w:jc w:val="left"/>
         <w:textAlignment w:val="baseline"/>
         <w:rPr>
           <w:rFonts w:eastAsia="Times New Roman" w:cs="Arial"/>
@@ -1359,7 +1355,6 @@
           <w:numId w:val="5"/>
         </w:numPr>
         <w:spacing w:after="0" w:line="240" w:lineRule="auto"/>
-        <w:jc w:val="left"/>
         <w:textAlignment w:val="baseline"/>
         <w:rPr>
           <w:rFonts w:eastAsia="Times New Roman" w:cs="Arial"/>
@@ -1373,43 +1368,7 @@
           <w:color w:val="000000"/>
           <w:lang w:eastAsia="en-GB"/>
         </w:rPr>
-        <w:t>Select Browse and navigate to the ‘</w:t>
-      </w:r>
-      <w:proofErr w:type="spellStart"/>
-      <w:r>
-        <w:rPr>
-          <w:rFonts w:eastAsia="Times New Roman" w:cs="Arial"/>
-          <w:color w:val="000000"/>
-          <w:lang w:eastAsia="en-GB"/>
-        </w:rPr>
-        <w:t>ToyCar</w:t>
-      </w:r>
-      <w:proofErr w:type="spellEnd"/>
-      <w:r>
-        <w:rPr>
-          <w:rFonts w:eastAsia="Times New Roman" w:cs="Arial"/>
-          <w:color w:val="000000"/>
-          <w:lang w:eastAsia="en-GB"/>
-        </w:rPr>
-        <w:t xml:space="preserve">’ folder located in </w:t>
-      </w:r>
-      <w:proofErr w:type="spellStart"/>
-      <w:r>
-        <w:rPr>
-          <w:rFonts w:eastAsia="Times New Roman" w:cs="Arial"/>
-          <w:color w:val="000000"/>
-          <w:lang w:eastAsia="en-GB"/>
-        </w:rPr>
-        <w:t>MicroController</w:t>
-      </w:r>
-      <w:proofErr w:type="spellEnd"/>
-      <w:r>
-        <w:rPr>
-          <w:rFonts w:eastAsia="Times New Roman" w:cs="Arial"/>
-          <w:color w:val="000000"/>
-          <w:lang w:eastAsia="en-GB"/>
-        </w:rPr>
-        <w:t xml:space="preserve"> &gt; EE579WS folder found in the project folder downloaded from the Google repository.</w:t>
+        <w:t>Select Browse and navigate to the ‘ToyCar’ folder located in MicroController &gt; EE579WS folder found in the project folder downloaded from the Google repository.</w:t>
       </w:r>
     </w:p>
     <w:p>
@@ -1419,7 +1378,6 @@
           <w:numId w:val="5"/>
         </w:numPr>
         <w:spacing w:after="0" w:line="240" w:lineRule="auto"/>
-        <w:jc w:val="left"/>
         <w:textAlignment w:val="baseline"/>
         <w:rPr>
           <w:rFonts w:eastAsia="Times New Roman" w:cs="Arial"/>
@@ -1449,7 +1407,6 @@
     <w:p>
       <w:pPr>
         <w:spacing w:after="0" w:line="240" w:lineRule="auto"/>
-        <w:jc w:val="left"/>
         <w:rPr>
           <w:rFonts w:eastAsia="Times New Roman" w:cs="Times New Roman"/>
           <w:lang w:eastAsia="en-GB"/>
@@ -1476,7 +1433,6 @@
     <w:p>
       <w:pPr>
         <w:spacing w:after="0" w:line="240" w:lineRule="auto"/>
-        <w:jc w:val="left"/>
         <w:rPr>
           <w:rFonts w:eastAsia="Times New Roman" w:cs="Times New Roman"/>
           <w:lang w:eastAsia="en-GB"/>
@@ -1486,7 +1442,6 @@
     <w:p>
       <w:pPr>
         <w:spacing w:after="0" w:line="240" w:lineRule="auto"/>
-        <w:jc w:val="left"/>
         <w:rPr>
           <w:rFonts w:eastAsia="Times New Roman" w:cs="Times New Roman"/>
           <w:lang w:eastAsia="en-GB"/>
@@ -1498,31 +1453,12 @@
           <w:color w:val="000000"/>
           <w:lang w:eastAsia="en-GB"/>
         </w:rPr>
-        <w:t xml:space="preserve">Before porting the code to the MSP430 a few properties have to be checked and ensured to be correct otherwise the code will not compile. Right click the </w:t>
-      </w:r>
-      <w:proofErr w:type="spellStart"/>
-      <w:r>
-        <w:rPr>
-          <w:rFonts w:eastAsia="Times New Roman" w:cs="Arial"/>
-          <w:color w:val="000000"/>
-          <w:lang w:eastAsia="en-GB"/>
-        </w:rPr>
-        <w:t>ToyCar</w:t>
-      </w:r>
-      <w:proofErr w:type="spellEnd"/>
-      <w:r>
-        <w:rPr>
-          <w:rFonts w:eastAsia="Times New Roman" w:cs="Arial"/>
-          <w:color w:val="000000"/>
-          <w:lang w:eastAsia="en-GB"/>
-        </w:rPr>
-        <w:t xml:space="preserve"> folder in the CCS workspace and select properties.</w:t>
+        <w:t>Before porting the code to the MSP430 a few properties have to be checked and ensured to be correct otherwise the code will not compile. Right click the ToyCar folder in the CCS workspace and select properties.</w:t>
       </w:r>
     </w:p>
     <w:p>
       <w:pPr>
         <w:spacing w:after="0" w:line="240" w:lineRule="auto"/>
-        <w:jc w:val="left"/>
         <w:rPr>
           <w:rFonts w:eastAsia="Times New Roman" w:cs="Times New Roman"/>
           <w:lang w:eastAsia="en-GB"/>
@@ -1532,9 +1468,9 @@
     <w:p>
       <w:pPr>
         <w:spacing w:after="0" w:line="240" w:lineRule="auto"/>
-        <w:jc w:val="left"/>
-        <w:rPr>
-          <w:rFonts w:eastAsia="Times New Roman" w:cs="Times New Roman"/>
+        <w:rPr>
+          <w:rFonts w:eastAsia="Times New Roman" w:cs="Arial"/>
+          <w:color w:val="000000"/>
           <w:lang w:eastAsia="en-GB"/>
         </w:rPr>
       </w:pPr>
@@ -1545,13 +1481,6 @@
           <w:lang w:eastAsia="en-GB"/>
         </w:rPr>
         <w:t>In the General options,</w:t>
-      </w:r>
-      <w:r>
-        <w:rPr>
-          <w:rFonts w:eastAsia="Times New Roman" w:cs="Times New Roman"/>
-          <w:lang w:eastAsia="en-GB"/>
-        </w:rPr>
-        <w:br/>
       </w:r>
     </w:p>
     <w:p>
@@ -1561,7 +1490,6 @@
           <w:numId w:val="6"/>
         </w:numPr>
         <w:spacing w:after="0" w:line="240" w:lineRule="auto"/>
-        <w:jc w:val="left"/>
         <w:textAlignment w:val="baseline"/>
         <w:rPr>
           <w:rFonts w:eastAsia="Times New Roman" w:cs="Arial"/>
@@ -1636,6 +1564,14 @@
           <w:lang w:eastAsia="en-GB"/>
         </w:rPr>
         <w:instrText xml:space="preserve"> REF _Ref356913313 \h </w:instrText>
+      </w:r>
+      <w:r>
+        <w:rPr>
+          <w:rFonts w:eastAsia="Times New Roman" w:cs="Arial"/>
+          <w:color w:val="000000"/>
+          <w:lang w:eastAsia="en-GB"/>
+        </w:rPr>
+        <w:instrText xml:space="preserve"> \* MERGEFORMAT </w:instrText>
       </w:r>
       <w:r>
         <w:rPr>
@@ -1685,7 +1621,6 @@
           <w:numId w:val="6"/>
         </w:numPr>
         <w:spacing w:after="0" w:line="240" w:lineRule="auto"/>
-        <w:jc w:val="left"/>
         <w:textAlignment w:val="baseline"/>
         <w:rPr>
           <w:rFonts w:eastAsia="Times New Roman" w:cs="Arial"/>
@@ -1723,6 +1658,14 @@
           <w:color w:val="000000"/>
           <w:lang w:eastAsia="en-GB"/>
         </w:rPr>
+        <w:instrText xml:space="preserve"> \* MERGEFORMAT </w:instrText>
+      </w:r>
+      <w:r>
+        <w:rPr>
+          <w:rFonts w:eastAsia="Times New Roman" w:cs="Arial"/>
+          <w:color w:val="000000"/>
+          <w:lang w:eastAsia="en-GB"/>
+        </w:rPr>
       </w:r>
       <w:r>
         <w:rPr>
@@ -1761,7 +1704,6 @@
     <w:p>
       <w:pPr>
         <w:spacing w:after="0" w:line="240" w:lineRule="auto"/>
-        <w:jc w:val="left"/>
         <w:rPr>
           <w:rFonts w:eastAsia="Times New Roman" w:cs="Times New Roman"/>
           <w:lang w:eastAsia="en-GB"/>
@@ -1771,7 +1713,6 @@
     <w:p>
       <w:pPr>
         <w:spacing w:after="0" w:line="240" w:lineRule="auto"/>
-        <w:jc w:val="left"/>
         <w:rPr>
           <w:rFonts w:eastAsia="Times New Roman" w:cs="Times New Roman"/>
           <w:lang w:eastAsia="en-GB"/>
@@ -1783,25 +1724,7 @@
           <w:color w:val="000000"/>
           <w:lang w:eastAsia="en-GB"/>
         </w:rPr>
-        <w:t xml:space="preserve">Once the properties have been checked right click on the </w:t>
-      </w:r>
-      <w:proofErr w:type="spellStart"/>
-      <w:r>
-        <w:rPr>
-          <w:rFonts w:eastAsia="Times New Roman" w:cs="Arial"/>
-          <w:color w:val="000000"/>
-          <w:lang w:eastAsia="en-GB"/>
-        </w:rPr>
-        <w:t>ToyCar</w:t>
-      </w:r>
-      <w:proofErr w:type="spellEnd"/>
-      <w:r>
-        <w:rPr>
-          <w:rFonts w:eastAsia="Times New Roman" w:cs="Arial"/>
-          <w:color w:val="000000"/>
-          <w:lang w:eastAsia="en-GB"/>
-        </w:rPr>
-        <w:t xml:space="preserve"> folder once again and select Debug As &gt; Code Composer Debug Session and the code will </w:t>
+        <w:t xml:space="preserve">Once the properties have been checked right click on the ToyCar folder once again and select Debug As &gt; Code Composer Debug Session and the code will </w:t>
       </w:r>
       <w:r>
         <w:rPr>
@@ -1899,7 +1822,7 @@
         <w:rPr>
           <w:rFonts w:eastAsia="Times New Roman" w:cs="Times New Roman"/>
           <w:noProof/>
-          <w:lang w:eastAsia="en-GB"/>
+          <w:lang w:val="fr-FR" w:eastAsia="fr-FR"/>
         </w:rPr>
         <w:drawing>
           <wp:inline distT="0" distB="0" distL="0" distR="0" wp14:anchorId="6A7E3163" wp14:editId="06398400">
@@ -1953,7 +1876,7 @@
     </w:p>
     <w:p>
       <w:pPr>
-        <w:pStyle w:val="Caption"/>
+        <w:pStyle w:val="Lgende"/>
         <w:jc w:val="center"/>
         <w:rPr>
           <w:rFonts w:eastAsia="Times New Roman" w:cs="Times New Roman"/>
@@ -1998,20 +1921,13 @@
       <w:r>
         <w:rPr>
           <w:rFonts w:eastAsia="Times New Roman" w:cs="Times New Roman"/>
-          <w:lang w:eastAsia="en-GB"/>
+          <w:noProof/>
+          <w:lang w:val="fr-FR" w:eastAsia="fr-FR"/>
         </w:rPr>
         <w:lastRenderedPageBreak/>
-        <w:br/>
-      </w:r>
-      <w:r>
-        <w:rPr>
-          <w:rFonts w:eastAsia="Times New Roman" w:cs="Times New Roman"/>
-          <w:noProof/>
-          <w:lang w:eastAsia="en-GB"/>
-        </w:rPr>
         <w:drawing>
           <wp:inline distT="0" distB="0" distL="0" distR="0" wp14:anchorId="6789B017" wp14:editId="2835561F">
-            <wp:extent cx="6080400" cy="4507200"/>
+            <wp:extent cx="6076950" cy="4142693"/>
             <wp:effectExtent l="0" t="0" r="0" b="0"/>
             <wp:docPr id="13" name="Picture 13" descr="https://lh4.googleusercontent.com/DkUAT9g6dSjnXn2SZ3zo8-sreJ-4rbR_ArviTmAbz71_gIeKX_efYDRJACWd06WC_CWcoZB4wuHA5uiStgnU7LfIP5WFPUp84b1otlmym6RZjlfqSxAwkgG09w"/>
             <wp:cNvGraphicFramePr>
@@ -2026,7 +1942,7 @@
                       <a:picLocks noChangeAspect="1" noChangeArrowheads="1"/>
                     </pic:cNvPicPr>
                   </pic:nvPicPr>
-                  <pic:blipFill>
+                  <pic:blipFill rotWithShape="1">
                     <a:blip r:embed="rId18">
                       <a:extLst>
                         <a:ext uri="{28A0092B-C50C-407E-A947-70E740481C1C}">
@@ -2034,15 +1950,13 @@
                         </a:ext>
                       </a:extLst>
                     </a:blip>
-                    <a:srcRect/>
-                    <a:stretch>
-                      <a:fillRect/>
-                    </a:stretch>
+                    <a:srcRect t="8035"/>
+                    <a:stretch/>
                   </pic:blipFill>
                   <pic:spPr bwMode="auto">
                     <a:xfrm>
                       <a:off x="0" y="0"/>
-                      <a:ext cx="6080400" cy="4507200"/>
+                      <a:ext cx="6080400" cy="4145045"/>
                     </a:xfrm>
                     <a:prstGeom prst="rect">
                       <a:avLst/>
@@ -2051,6 +1965,11 @@
                     <a:ln>
                       <a:noFill/>
                     </a:ln>
+                    <a:extLst>
+                      <a:ext uri="{53640926-AAD7-44D8-BBD7-CCE9431645EC}">
+                        <a14:shadowObscured xmlns:a14="http://schemas.microsoft.com/office/drawing/2010/main"/>
+                      </a:ext>
+                    </a:extLst>
                   </pic:spPr>
                 </pic:pic>
               </a:graphicData>
@@ -2061,7 +1980,7 @@
     </w:p>
     <w:p>
       <w:pPr>
-        <w:pStyle w:val="Caption"/>
+        <w:pStyle w:val="Lgende"/>
         <w:jc w:val="center"/>
       </w:pPr>
       <w:bookmarkStart w:id="1" w:name="_Ref356913371"/>
@@ -2093,16 +2012,7 @@
     </w:p>
     <w:p>
       <w:pPr>
-        <w:spacing w:after="0" w:line="240" w:lineRule="auto"/>
-        <w:rPr>
-          <w:rFonts w:eastAsia="Times New Roman" w:cs="Times New Roman"/>
-          <w:lang w:eastAsia="en-GB"/>
-        </w:rPr>
-      </w:pPr>
-    </w:p>
-    <w:p>
-      <w:pPr>
-        <w:pStyle w:val="Heading1"/>
+        <w:pStyle w:val="Titre1"/>
         <w:rPr>
           <w:rFonts w:eastAsia="Times New Roman"/>
           <w:lang w:eastAsia="en-GB"/>
@@ -2125,12 +2035,6 @@
       </w:pPr>
       <w:r>
         <w:rPr>
-          <w:lang w:eastAsia="en-GB"/>
-        </w:rPr>
-        <w:br/>
-      </w:r>
-      <w:r>
-        <w:rPr>
           <w:szCs w:val="24"/>
           <w:lang w:eastAsia="en-GB"/>
         </w:rPr>
@@ -2190,13 +2094,27 @@
           <w:szCs w:val="24"/>
           <w:lang w:eastAsia="en-GB"/>
         </w:rPr>
-        <w:t xml:space="preserve">. The BAUD rate to be used is 9600 without parity and the COM port to use is usually COM9. If it is not the right COM port, </w:t>
+        <w:t xml:space="preserve">. The </w:t>
       </w:r>
       <w:r>
         <w:rPr>
           <w:szCs w:val="24"/>
           <w:lang w:eastAsia="en-GB"/>
         </w:rPr>
+        <w:t>COM port configuration is given previously in this report</w:t>
+      </w:r>
+      <w:r>
+        <w:rPr>
+          <w:szCs w:val="24"/>
+          <w:lang w:eastAsia="en-GB"/>
+        </w:rPr>
+        <w:t xml:space="preserve"> and the COM port to use is usually COM9. If it is not the right COM port, </w:t>
+      </w:r>
+      <w:r>
+        <w:rPr>
+          <w:szCs w:val="24"/>
+          <w:lang w:eastAsia="en-GB"/>
+        </w:rPr>
         <w:t xml:space="preserve">the port can be checked </w:t>
       </w:r>
       <w:r>
@@ -2211,211 +2129,180 @@
           <w:szCs w:val="24"/>
           <w:lang w:eastAsia="en-GB"/>
         </w:rPr>
-        <w:t xml:space="preserve"> As the serial </w:t>
+        <w:t xml:space="preserve"> As the serial takes a bit of time to successfully establish, this is indicated by both </w:t>
       </w:r>
       <w:bookmarkStart w:id="2" w:name="_GoBack"/>
+      <w:bookmarkEnd w:id="2"/>
       <w:r>
         <w:rPr>
           <w:szCs w:val="24"/>
           <w:lang w:eastAsia="en-GB"/>
         </w:rPr>
-        <w:t xml:space="preserve">takes a bit of time </w:t>
-      </w:r>
-      <w:bookmarkEnd w:id="2"/>
-      <w:r>
+        <w:t>LEDs flashing simultaneously. As soon as the LEDs flash in alternatively, the serial will be ready.</w:t>
+      </w:r>
+    </w:p>
+    <w:p>
+      <w:pPr>
         <w:rPr>
           <w:szCs w:val="24"/>
           <w:lang w:eastAsia="en-GB"/>
         </w:rPr>
-        <w:t>to successfully establish, this is indicated by both LEDs flashing simultaneously. As soon as the LEDs flash in alternatively, the serial will be ready.</w:t>
-      </w:r>
-    </w:p>
-    <w:p>
-      <w:pPr>
+      </w:pPr>
+      <w:r>
         <w:rPr>
           <w:szCs w:val="24"/>
           <w:lang w:eastAsia="en-GB"/>
         </w:rPr>
-      </w:pPr>
+        <w:t xml:space="preserve">The serial channel establishment can be checked by pressing ‘Space’. If the channel is </w:t>
+      </w:r>
       <w:r>
         <w:rPr>
           <w:szCs w:val="24"/>
           <w:lang w:eastAsia="en-GB"/>
         </w:rPr>
-        <w:t xml:space="preserve">The serial channel establishment can be checked by pressing ‘Space’. If the channel is </w:t>
+        <w:t>active</w:t>
       </w:r>
       <w:r>
         <w:rPr>
           <w:szCs w:val="24"/>
           <w:lang w:eastAsia="en-GB"/>
         </w:rPr>
-        <w:t>active</w:t>
-      </w:r>
-      <w:r>
+        <w:t xml:space="preserve">, the message ‘Stop’ should be displayed in the serial console. </w:t>
+      </w:r>
+    </w:p>
+    <w:p>
+      <w:pPr>
         <w:rPr>
           <w:szCs w:val="24"/>
           <w:lang w:eastAsia="en-GB"/>
         </w:rPr>
-        <w:t xml:space="preserve">, the message ‘Stop’ should be displayed in the serial console. </w:t>
-      </w:r>
-    </w:p>
-    <w:p>
-      <w:pPr>
+      </w:pPr>
+      <w:r>
         <w:rPr>
           <w:szCs w:val="24"/>
           <w:lang w:eastAsia="en-GB"/>
         </w:rPr>
-      </w:pPr>
+        <w:t xml:space="preserve">To make the car move, </w:t>
+      </w:r>
       <w:r>
         <w:rPr>
           <w:szCs w:val="24"/>
           <w:lang w:eastAsia="en-GB"/>
         </w:rPr>
-        <w:t xml:space="preserve">To make the car move, </w:t>
+        <w:t>the cars speed can be entered by pressing ‘c’ and entering an integer number related to the speed (15 is the recommended working speed</w:t>
       </w:r>
       <w:r>
         <w:rPr>
           <w:szCs w:val="24"/>
           <w:lang w:eastAsia="en-GB"/>
         </w:rPr>
-        <w:t>the cars speed can be entered by pressing ‘c’ and entering an integer number related to the speed (15 is the recommended working speed</w:t>
+        <w:t>)</w:t>
       </w:r>
       <w:r>
         <w:rPr>
           <w:szCs w:val="24"/>
           <w:lang w:eastAsia="en-GB"/>
         </w:rPr>
-        <w:t>)</w:t>
+        <w:t xml:space="preserve"> and </w:t>
       </w:r>
       <w:r>
         <w:rPr>
           <w:szCs w:val="24"/>
           <w:lang w:eastAsia="en-GB"/>
         </w:rPr>
-        <w:t xml:space="preserve"> and </w:t>
+        <w:t>then</w:t>
       </w:r>
       <w:r>
         <w:rPr>
           <w:szCs w:val="24"/>
           <w:lang w:eastAsia="en-GB"/>
         </w:rPr>
-        <w:t>then</w:t>
+        <w:t xml:space="preserve"> </w:t>
       </w:r>
       <w:r>
         <w:rPr>
           <w:szCs w:val="24"/>
           <w:lang w:eastAsia="en-GB"/>
         </w:rPr>
-        <w:t xml:space="preserve"> </w:t>
+        <w:t xml:space="preserve">pressing </w:t>
       </w:r>
       <w:r>
         <w:rPr>
           <w:szCs w:val="24"/>
           <w:lang w:eastAsia="en-GB"/>
         </w:rPr>
-        <w:t xml:space="preserve">pressing </w:t>
+        <w:t xml:space="preserve">‘Enter’. </w:t>
       </w:r>
       <w:r>
         <w:rPr>
           <w:szCs w:val="24"/>
           <w:lang w:eastAsia="en-GB"/>
         </w:rPr>
-        <w:t xml:space="preserve">‘Enter’. </w:t>
+        <w:t xml:space="preserve">To enter the distance and angle </w:t>
       </w:r>
       <w:r>
         <w:rPr>
           <w:szCs w:val="24"/>
           <w:lang w:eastAsia="en-GB"/>
         </w:rPr>
-        <w:t xml:space="preserve">To enter the distance and angle </w:t>
+        <w:t>travelled by the car</w:t>
       </w:r>
       <w:r>
         <w:rPr>
           <w:szCs w:val="24"/>
           <w:lang w:eastAsia="en-GB"/>
         </w:rPr>
-        <w:t>travelled by the car</w:t>
+        <w:t>, ‘</w:t>
       </w:r>
       <w:r>
         <w:rPr>
           <w:szCs w:val="24"/>
           <w:lang w:eastAsia="en-GB"/>
         </w:rPr>
-        <w:t>, ‘</w:t>
+        <w:t>p</w:t>
       </w:r>
       <w:r>
         <w:rPr>
           <w:szCs w:val="24"/>
           <w:lang w:eastAsia="en-GB"/>
         </w:rPr>
-        <w:t>p</w:t>
+        <w:t>’ should be pressed</w:t>
       </w:r>
       <w:r>
         <w:rPr>
           <w:szCs w:val="24"/>
           <w:lang w:eastAsia="en-GB"/>
         </w:rPr>
-        <w:t>’ should be pressed</w:t>
+        <w:t xml:space="preserve">. Firstly, an integer value representing the number of centimetres for the car to travel </w:t>
       </w:r>
       <w:r>
         <w:rPr>
           <w:szCs w:val="24"/>
           <w:lang w:eastAsia="en-GB"/>
         </w:rPr>
-        <w:t xml:space="preserve">. Firstly, an integer value representing the number of centimetres for the car to travel </w:t>
+        <w:t>before turning is entered (and then press ‘enter’) followed by the angle (in degrees) that the car should turn through at the turning point.</w:t>
       </w:r>
       <w:r>
         <w:rPr>
           <w:szCs w:val="24"/>
           <w:lang w:eastAsia="en-GB"/>
         </w:rPr>
-        <w:t xml:space="preserve">before turning is entered (and then press ‘enter’) followed by the angle (in </w:t>
-      </w:r>
-      <w:r>
+        <w:t xml:space="preserve"> It is also possible to play music depending on the state of the car (before the turn, after the turn or at the finish point) by pressing ‘m’ before the ‘p’ stage.</w:t>
+      </w:r>
+    </w:p>
+    <w:p>
+      <w:pPr>
         <w:rPr>
           <w:szCs w:val="24"/>
           <w:lang w:eastAsia="en-GB"/>
         </w:rPr>
-        <w:lastRenderedPageBreak/>
-        <w:t>degrees) that the car should turn through at the turning point.</w:t>
-      </w:r>
+      </w:pPr>
       <w:r>
         <w:rPr>
           <w:szCs w:val="24"/>
           <w:lang w:eastAsia="en-GB"/>
         </w:rPr>
-        <w:t xml:space="preserve"> It is also possible to play music depending on the state of the car (before the turn, after the turn or at the finish point) by pressing ‘m’ before the ‘p’ stage.</w:t>
-      </w:r>
-    </w:p>
-    <w:p>
-      <w:pPr>
-        <w:rPr>
-          <w:szCs w:val="24"/>
-          <w:lang w:eastAsia="en-GB"/>
-        </w:rPr>
-      </w:pPr>
-      <w:r>
-        <w:rPr>
-          <w:szCs w:val="24"/>
-          <w:lang w:eastAsia="en-GB"/>
-        </w:rPr>
-        <w:t xml:space="preserve">The car will stop by </w:t>
-      </w:r>
-      <w:proofErr w:type="gramStart"/>
-      <w:r>
-        <w:rPr>
-          <w:szCs w:val="24"/>
-          <w:lang w:eastAsia="en-GB"/>
-        </w:rPr>
-        <w:t>itself</w:t>
-      </w:r>
-      <w:proofErr w:type="gramEnd"/>
-      <w:r>
-        <w:rPr>
-          <w:szCs w:val="24"/>
-          <w:lang w:eastAsia="en-GB"/>
-        </w:rPr>
-        <w:t xml:space="preserve"> after 30</w:t>
+        <w:t>The car will stop by itself after 30</w:t>
       </w:r>
       <w:r>
         <w:rPr>
@@ -2467,12 +2354,12 @@
         <w:p>
           <w:pPr>
             <w:rPr>
-              <w:rStyle w:val="Heading1Char"/>
+              <w:rStyle w:val="Titre1Car"/>
             </w:rPr>
           </w:pPr>
           <w:r>
             <w:rPr>
-              <w:rStyle w:val="Heading1Char"/>
+              <w:rStyle w:val="Titre1Car"/>
             </w:rPr>
             <w:t>References</w:t>
           </w:r>
@@ -2528,7 +2415,7 @@
                   </w:tcPr>
                   <w:p>
                     <w:pPr>
-                      <w:pStyle w:val="Bibliography"/>
+                      <w:pStyle w:val="Bibliographie"/>
                       <w:rPr>
                         <w:rFonts w:eastAsiaTheme="minorEastAsia"/>
                         <w:noProof/>
@@ -2549,17 +2436,25 @@
                   </w:tcPr>
                   <w:p>
                     <w:pPr>
-                      <w:pStyle w:val="Bibliography"/>
+                      <w:pStyle w:val="Bibliographie"/>
                       <w:rPr>
                         <w:rFonts w:eastAsiaTheme="minorEastAsia"/>
                         <w:noProof/>
+                        <w:lang w:val="fr-FR"/>
                       </w:rPr>
                     </w:pPr>
                     <w:r>
                       <w:rPr>
                         <w:noProof/>
                       </w:rPr>
-                      <w:t>Texas Instruments, “Download Code Composer Studio,” [Online]. Available: http://processors.wiki.ti.com/index.php/Download_CCS.</w:t>
+                      <w:t xml:space="preserve">Texas Instruments, “Download Code Composer Studio,” [Online]. </w:t>
+                    </w:r>
+                    <w:r>
+                      <w:rPr>
+                        <w:noProof/>
+                        <w:lang w:val="fr-FR"/>
+                      </w:rPr>
+                      <w:t>Available: http://processors.wiki.ti.com/index.php/Download_CCS.</w:t>
                     </w:r>
                   </w:p>
                 </w:tc>
@@ -2575,7 +2470,7 @@
                   </w:tcPr>
                   <w:p>
                     <w:pPr>
-                      <w:pStyle w:val="Bibliography"/>
+                      <w:pStyle w:val="Bibliographie"/>
                       <w:rPr>
                         <w:rFonts w:eastAsiaTheme="minorEastAsia"/>
                         <w:noProof/>
@@ -2596,7 +2491,7 @@
                   </w:tcPr>
                   <w:p>
                     <w:pPr>
-                      <w:pStyle w:val="Bibliography"/>
+                      <w:pStyle w:val="Bibliographie"/>
                       <w:rPr>
                         <w:rFonts w:eastAsiaTheme="minorEastAsia"/>
                         <w:noProof/>
@@ -2709,7 +2604,7 @@
     <w:sdtContent>
       <w:p>
         <w:pPr>
-          <w:pStyle w:val="Footer"/>
+          <w:pStyle w:val="Pieddepage"/>
         </w:pPr>
         <w:r>
           <w:rPr>
@@ -2754,7 +2649,7 @@
                       <w:rPr>
                         <w:noProof/>
                       </w:rPr>
-                      <w:t>5</w:t>
+                      <w:t>6</w:t>
                     </w:r>
                     <w:r>
                       <w:rPr>
@@ -3842,11 +3737,11 @@
       <w:lang w:val="en-GB"/>
     </w:rPr>
   </w:style>
-  <w:style w:type="paragraph" w:styleId="Heading1">
+  <w:style w:type="paragraph" w:styleId="Titre1">
     <w:name w:val="heading 1"/>
     <w:basedOn w:val="Normal"/>
     <w:next w:val="Normal"/>
-    <w:link w:val="Heading1Char"/>
+    <w:link w:val="Titre1Car"/>
     <w:uiPriority w:val="9"/>
     <w:qFormat/>
     <w:rsid w:val="00C6428B"/>
@@ -3865,11 +3760,11 @@
       <w:szCs w:val="28"/>
     </w:rPr>
   </w:style>
-  <w:style w:type="paragraph" w:styleId="Heading2">
+  <w:style w:type="paragraph" w:styleId="Titre2">
     <w:name w:val="heading 2"/>
     <w:basedOn w:val="Normal"/>
     <w:next w:val="Normal"/>
-    <w:link w:val="Heading2Char"/>
+    <w:link w:val="Titre2Car"/>
     <w:uiPriority w:val="9"/>
     <w:unhideWhenUsed/>
     <w:qFormat/>
@@ -3889,13 +3784,13 @@
       <w:szCs w:val="26"/>
     </w:rPr>
   </w:style>
-  <w:style w:type="character" w:default="1" w:styleId="DefaultParagraphFont">
+  <w:style w:type="character" w:default="1" w:styleId="Policepardfaut">
     <w:name w:val="Default Paragraph Font"/>
     <w:uiPriority w:val="1"/>
     <w:semiHidden/>
     <w:unhideWhenUsed/>
   </w:style>
-  <w:style w:type="table" w:default="1" w:styleId="TableNormal">
+  <w:style w:type="table" w:default="1" w:styleId="TableauNormal">
     <w:name w:val="Normal Table"/>
     <w:uiPriority w:val="99"/>
     <w:semiHidden/>
@@ -3910,17 +3805,17 @@
       </w:tblCellMar>
     </w:tblPr>
   </w:style>
-  <w:style w:type="numbering" w:default="1" w:styleId="NoList">
+  <w:style w:type="numbering" w:default="1" w:styleId="Aucuneliste">
     <w:name w:val="No List"/>
     <w:uiPriority w:val="99"/>
     <w:semiHidden/>
     <w:unhideWhenUsed/>
   </w:style>
-  <w:style w:type="paragraph" w:styleId="Title">
+  <w:style w:type="paragraph" w:styleId="Titre">
     <w:name w:val="Title"/>
     <w:basedOn w:val="Normal"/>
     <w:next w:val="Normal"/>
-    <w:link w:val="TitleChar"/>
+    <w:link w:val="TitreCar"/>
     <w:uiPriority w:val="10"/>
     <w:qFormat/>
     <w:rsid w:val="00C6428B"/>
@@ -3940,10 +3835,10 @@
       <w:szCs w:val="52"/>
     </w:rPr>
   </w:style>
-  <w:style w:type="character" w:customStyle="1" w:styleId="TitleChar">
-    <w:name w:val="Title Char"/>
-    <w:basedOn w:val="DefaultParagraphFont"/>
-    <w:link w:val="Title"/>
+  <w:style w:type="character" w:customStyle="1" w:styleId="TitreCar">
+    <w:name w:val="Titre Car"/>
+    <w:basedOn w:val="Policepardfaut"/>
+    <w:link w:val="Titre"/>
     <w:uiPriority w:val="10"/>
     <w:rsid w:val="00C6428B"/>
     <w:rPr>
@@ -3956,10 +3851,10 @@
       <w:lang w:val="en-GB"/>
     </w:rPr>
   </w:style>
-  <w:style w:type="character" w:customStyle="1" w:styleId="Heading1Char">
-    <w:name w:val="Heading 1 Char"/>
-    <w:basedOn w:val="DefaultParagraphFont"/>
-    <w:link w:val="Heading1"/>
+  <w:style w:type="character" w:customStyle="1" w:styleId="Titre1Car">
+    <w:name w:val="Titre 1 Car"/>
+    <w:basedOn w:val="Policepardfaut"/>
+    <w:link w:val="Titre1"/>
     <w:uiPriority w:val="9"/>
     <w:rsid w:val="00C6428B"/>
     <w:rPr>
@@ -3972,7 +3867,7 @@
       <w:lang w:val="en-GB"/>
     </w:rPr>
   </w:style>
-  <w:style w:type="paragraph" w:styleId="ListParagraph">
+  <w:style w:type="paragraph" w:styleId="Paragraphedeliste">
     <w:name w:val="List Paragraph"/>
     <w:basedOn w:val="Normal"/>
     <w:uiPriority w:val="34"/>
@@ -3983,10 +3878,10 @@
       <w:contextualSpacing/>
     </w:pPr>
   </w:style>
-  <w:style w:type="paragraph" w:styleId="BalloonText">
+  <w:style w:type="paragraph" w:styleId="Textedebulles">
     <w:name w:val="Balloon Text"/>
     <w:basedOn w:val="Normal"/>
-    <w:link w:val="BalloonTextChar"/>
+    <w:link w:val="TextedebullesCar"/>
     <w:uiPriority w:val="99"/>
     <w:semiHidden/>
     <w:unhideWhenUsed/>
@@ -4000,10 +3895,10 @@
       <w:szCs w:val="16"/>
     </w:rPr>
   </w:style>
-  <w:style w:type="character" w:customStyle="1" w:styleId="BalloonTextChar">
-    <w:name w:val="Balloon Text Char"/>
-    <w:basedOn w:val="DefaultParagraphFont"/>
-    <w:link w:val="BalloonText"/>
+  <w:style w:type="character" w:customStyle="1" w:styleId="TextedebullesCar">
+    <w:name w:val="Texte de bulles Car"/>
+    <w:basedOn w:val="Policepardfaut"/>
+    <w:link w:val="Textedebulles"/>
     <w:uiPriority w:val="99"/>
     <w:semiHidden/>
     <w:rsid w:val="008D04CA"/>
@@ -4014,10 +3909,10 @@
       <w:lang w:val="en-GB"/>
     </w:rPr>
   </w:style>
-  <w:style w:type="character" w:customStyle="1" w:styleId="Heading2Char">
-    <w:name w:val="Heading 2 Char"/>
-    <w:basedOn w:val="DefaultParagraphFont"/>
-    <w:link w:val="Heading2"/>
+  <w:style w:type="character" w:customStyle="1" w:styleId="Titre2Car">
+    <w:name w:val="Titre 2 Car"/>
+    <w:basedOn w:val="Policepardfaut"/>
+    <w:link w:val="Titre2"/>
     <w:uiPriority w:val="9"/>
     <w:rsid w:val="00806254"/>
     <w:rPr>
@@ -4030,7 +3925,7 @@
       <w:lang w:val="en-GB"/>
     </w:rPr>
   </w:style>
-  <w:style w:type="paragraph" w:styleId="Caption">
+  <w:style w:type="paragraph" w:styleId="Lgende">
     <w:name w:val="caption"/>
     <w:basedOn w:val="Normal"/>
     <w:next w:val="Normal"/>
@@ -4066,9 +3961,9 @@
       <w:lang w:eastAsia="en-GB"/>
     </w:rPr>
   </w:style>
-  <w:style w:type="character" w:styleId="Hyperlink">
+  <w:style w:type="character" w:styleId="Lienhypertexte">
     <w:name w:val="Hyperlink"/>
-    <w:basedOn w:val="DefaultParagraphFont"/>
+    <w:basedOn w:val="Policepardfaut"/>
     <w:uiPriority w:val="99"/>
     <w:semiHidden/>
     <w:unhideWhenUsed/>
@@ -4078,7 +3973,7 @@
       <w:u w:val="single"/>
     </w:rPr>
   </w:style>
-  <w:style w:type="paragraph" w:styleId="Bibliography">
+  <w:style w:type="paragraph" w:styleId="Bibliographie">
     <w:name w:val="Bibliography"/>
     <w:basedOn w:val="Normal"/>
     <w:next w:val="Normal"/>
@@ -4086,10 +3981,10 @@
     <w:unhideWhenUsed/>
     <w:rsid w:val="00EE645E"/>
   </w:style>
-  <w:style w:type="paragraph" w:styleId="Header">
+  <w:style w:type="paragraph" w:styleId="En-tte">
     <w:name w:val="header"/>
     <w:basedOn w:val="Normal"/>
-    <w:link w:val="HeaderChar"/>
+    <w:link w:val="En-tteCar"/>
     <w:uiPriority w:val="99"/>
     <w:unhideWhenUsed/>
     <w:rsid w:val="00914327"/>
@@ -4101,20 +3996,20 @@
       <w:spacing w:after="0" w:line="240" w:lineRule="auto"/>
     </w:pPr>
   </w:style>
-  <w:style w:type="character" w:customStyle="1" w:styleId="HeaderChar">
-    <w:name w:val="Header Char"/>
-    <w:basedOn w:val="DefaultParagraphFont"/>
-    <w:link w:val="Header"/>
+  <w:style w:type="character" w:customStyle="1" w:styleId="En-tteCar">
+    <w:name w:val="En-tête Car"/>
+    <w:basedOn w:val="Policepardfaut"/>
+    <w:link w:val="En-tte"/>
     <w:uiPriority w:val="99"/>
     <w:rsid w:val="00914327"/>
     <w:rPr>
       <w:lang w:val="en-GB"/>
     </w:rPr>
   </w:style>
-  <w:style w:type="paragraph" w:styleId="Footer">
+  <w:style w:type="paragraph" w:styleId="Pieddepage">
     <w:name w:val="footer"/>
     <w:basedOn w:val="Normal"/>
-    <w:link w:val="FooterChar"/>
+    <w:link w:val="PieddepageCar"/>
     <w:uiPriority w:val="99"/>
     <w:unhideWhenUsed/>
     <w:rsid w:val="00914327"/>
@@ -4126,10 +4021,10 @@
       <w:spacing w:after="0" w:line="240" w:lineRule="auto"/>
     </w:pPr>
   </w:style>
-  <w:style w:type="character" w:customStyle="1" w:styleId="FooterChar">
-    <w:name w:val="Footer Char"/>
-    <w:basedOn w:val="DefaultParagraphFont"/>
-    <w:link w:val="Footer"/>
+  <w:style w:type="character" w:customStyle="1" w:styleId="PieddepageCar">
+    <w:name w:val="Pied de page Car"/>
+    <w:basedOn w:val="Policepardfaut"/>
+    <w:link w:val="Pieddepage"/>
     <w:uiPriority w:val="99"/>
     <w:rsid w:val="00914327"/>
     <w:rPr>
@@ -4299,13 +4194,13 @@
     <w:name w:val="Normal"/>
     <w:qFormat/>
   </w:style>
-  <w:style w:type="character" w:default="1" w:styleId="DefaultParagraphFont">
+  <w:style w:type="character" w:default="1" w:styleId="Policepardfaut">
     <w:name w:val="Default Paragraph Font"/>
     <w:uiPriority w:val="1"/>
     <w:semiHidden/>
     <w:unhideWhenUsed/>
   </w:style>
-  <w:style w:type="table" w:default="1" w:styleId="TableNormal">
+  <w:style w:type="table" w:default="1" w:styleId="TableauNormal">
     <w:name w:val="Normal Table"/>
     <w:uiPriority w:val="99"/>
     <w:semiHidden/>
@@ -4320,7 +4215,7 @@
       </w:tblCellMar>
     </w:tblPr>
   </w:style>
-  <w:style w:type="numbering" w:default="1" w:styleId="NoList">
+  <w:style w:type="numbering" w:default="1" w:styleId="Aucuneliste">
     <w:name w:val="No List"/>
     <w:uiPriority w:val="99"/>
     <w:semiHidden/>
@@ -4645,7 +4540,7 @@
 </file>
 
 <file path=customXml/itemProps1.xml><?xml version="1.0" encoding="utf-8"?>
-<ds:datastoreItem xmlns:ds="http://schemas.openxmlformats.org/officeDocument/2006/customXml" ds:itemID="{E9A3D601-FC1F-4C98-9DC8-729676ED81FD}">
+<ds:datastoreItem xmlns:ds="http://schemas.openxmlformats.org/officeDocument/2006/customXml" ds:itemID="{3769052A-D3E4-46B9-8C63-A6065CC82A65}">
   <ds:schemaRefs>
     <ds:schemaRef ds:uri="http://schemas.openxmlformats.org/officeDocument/2006/bibliography"/>
   </ds:schemaRefs>

</xml_diff>